<commit_message>
added a documentation which I have to complete to explaing how to implement this
</commit_message>
<xml_diff>
--- a/Design1.docx
+++ b/Design1.docx
@@ -39,7 +39,7 @@
           <w:noProof/>
         </w:rPr>
         <w:drawing>
-          <wp:inline distT="0" distB="0" distL="0" distR="0" wp14:anchorId="19E86A26" wp14:editId="19D1D866">
+          <wp:inline distT="0" distB="0" distL="0" distR="0" wp14:anchorId="79195CD3" wp14:editId="5D0B0D1A">
             <wp:extent cx="5943600" cy="2563495"/>
             <wp:effectExtent l="0" t="0" r="0" b="8255"/>
             <wp:docPr id="1142089411" name="Picture 1"/>
@@ -228,7 +228,7 @@
           <w:noProof/>
         </w:rPr>
         <w:drawing>
-          <wp:inline distT="0" distB="0" distL="0" distR="0" wp14:anchorId="7A8D74E2" wp14:editId="2F61B308">
+          <wp:inline distT="0" distB="0" distL="0" distR="0" wp14:anchorId="0C02816E" wp14:editId="572C0A6A">
             <wp:extent cx="5943600" cy="2196465"/>
             <wp:effectExtent l="0" t="0" r="0" b="0"/>
             <wp:docPr id="1978189395" name="Picture 1"/>
@@ -381,7 +381,7 @@
         </w:rPr>
         <w:lastRenderedPageBreak/>
         <w:drawing>
-          <wp:inline distT="0" distB="0" distL="0" distR="0" wp14:anchorId="464FF32F" wp14:editId="17E698B4">
+          <wp:inline distT="0" distB="0" distL="0" distR="0" wp14:anchorId="4F9859DA" wp14:editId="22BBD5C4">
             <wp:extent cx="5943600" cy="1090295"/>
             <wp:effectExtent l="0" t="0" r="0" b="0"/>
             <wp:docPr id="2106648006" name="Picture 1"/>
@@ -500,7 +500,7 @@
           <w:noProof/>
         </w:rPr>
         <w:drawing>
-          <wp:inline distT="0" distB="0" distL="0" distR="0" wp14:anchorId="42B36C8D" wp14:editId="6C564632">
+          <wp:inline distT="0" distB="0" distL="0" distR="0" wp14:anchorId="1B048451" wp14:editId="1754CF2D">
             <wp:extent cx="4349974" cy="1130358"/>
             <wp:effectExtent l="0" t="0" r="0" b="0"/>
             <wp:docPr id="563142417" name="Picture 1"/>
@@ -646,7 +646,7 @@
           <w:noProof/>
         </w:rPr>
         <w:drawing>
-          <wp:inline distT="0" distB="0" distL="0" distR="0" wp14:anchorId="2ECCCC70" wp14:editId="7BA1C907">
+          <wp:inline distT="0" distB="0" distL="0" distR="0" wp14:anchorId="2B9CAA38" wp14:editId="343AFB04">
             <wp:extent cx="4286470" cy="2082907"/>
             <wp:effectExtent l="0" t="0" r="0" b="0"/>
             <wp:docPr id="1130108167" name="Picture 1"/>
@@ -731,7 +731,7 @@
           <w:noProof/>
         </w:rPr>
         <w:drawing>
-          <wp:inline distT="0" distB="0" distL="0" distR="0" wp14:anchorId="14C0ED80" wp14:editId="38F6C7F5">
+          <wp:inline distT="0" distB="0" distL="0" distR="0" wp14:anchorId="55BC85AB" wp14:editId="3C60DA52">
             <wp:extent cx="5943600" cy="479425"/>
             <wp:effectExtent l="0" t="0" r="0" b="0"/>
             <wp:docPr id="912373079" name="Picture 1"/>
@@ -883,9 +883,6 @@
     <w:p>
       <w:pPr>
         <w:ind w:left="720"/>
-        <w:rPr>
-          <w:color w:val="C00000"/>
-        </w:rPr>
       </w:pPr>
       <w:r>
         <w:rPr>
@@ -906,6 +903,12 @@
           <w:color w:val="C00000"/>
         </w:rPr>
         <w:t xml:space="preserve"> SERIAL PRIMARY KEY,</w:t>
+      </w:r>
+      <w:r>
+        <w:rPr>
+          <w:color w:val="C00000"/>
+        </w:rPr>
+        <w:tab/>
       </w:r>
     </w:p>
     <w:p>
@@ -2912,24 +2915,1561 @@
     </w:p>
     <w:p>
       <w:pPr>
-        <w:ind w:left="720"/>
-      </w:pPr>
-    </w:p>
-    <w:p>
-      <w:pPr>
-        <w:ind w:left="720"/>
-      </w:pPr>
-    </w:p>
-    <w:p>
-      <w:pPr>
-        <w:ind w:left="720"/>
-      </w:pPr>
+        <w:rPr>
+          <w:b/>
+          <w:bCs/>
+          <w:sz w:val="56"/>
+          <w:szCs w:val="56"/>
+        </w:rPr>
+      </w:pPr>
+      <w:r>
+        <w:rPr>
+          <w:b/>
+          <w:bCs/>
+          <w:sz w:val="56"/>
+          <w:szCs w:val="56"/>
+        </w:rPr>
+        <w:t>INSERTING DATA IN TABLES.</w:t>
+      </w:r>
+    </w:p>
+    <w:p>
+      <w:pPr>
+        <w:pStyle w:val="ListParagraph"/>
+        <w:numPr>
+          <w:ilvl w:val="0"/>
+          <w:numId w:val="2"/>
+        </w:numPr>
+        <w:rPr>
+          <w:sz w:val="28"/>
+          <w:szCs w:val="28"/>
+        </w:rPr>
+      </w:pPr>
+      <w:r>
+        <w:rPr>
+          <w:sz w:val="28"/>
+          <w:szCs w:val="28"/>
+        </w:rPr>
+        <w:t xml:space="preserve">Inserting data into </w:t>
+      </w:r>
+      <w:r>
+        <w:rPr>
+          <w:b/>
+          <w:bCs/>
+          <w:i/>
+          <w:iCs/>
+          <w:sz w:val="28"/>
+          <w:szCs w:val="28"/>
+        </w:rPr>
+        <w:t xml:space="preserve">Customer </w:t>
+      </w:r>
+      <w:r>
+        <w:rPr>
+          <w:sz w:val="28"/>
+          <w:szCs w:val="28"/>
+        </w:rPr>
+        <w:t>Tables.</w:t>
+      </w:r>
+    </w:p>
+    <w:p>
+      <w:pPr>
+        <w:rPr>
+          <w:color w:val="FF0000"/>
+          <w:sz w:val="24"/>
+          <w:szCs w:val="24"/>
+        </w:rPr>
+      </w:pPr>
+      <w:r>
+        <w:rPr>
+          <w:color w:val="FF0000"/>
+          <w:sz w:val="24"/>
+          <w:szCs w:val="24"/>
+        </w:rPr>
+        <w:t>INSERT INTO Customers (</w:t>
+      </w:r>
+      <w:proofErr w:type="spellStart"/>
+      <w:r>
+        <w:rPr>
+          <w:color w:val="FF0000"/>
+          <w:sz w:val="24"/>
+          <w:szCs w:val="24"/>
+        </w:rPr>
+        <w:t>customer_sname</w:t>
+      </w:r>
+      <w:proofErr w:type="spellEnd"/>
+      <w:r>
+        <w:rPr>
+          <w:color w:val="FF0000"/>
+          <w:sz w:val="24"/>
+          <w:szCs w:val="24"/>
+        </w:rPr>
+        <w:t xml:space="preserve">, </w:t>
+      </w:r>
+      <w:proofErr w:type="spellStart"/>
+      <w:r>
+        <w:rPr>
+          <w:color w:val="FF0000"/>
+          <w:sz w:val="24"/>
+          <w:szCs w:val="24"/>
+        </w:rPr>
+        <w:t>first_name</w:t>
+      </w:r>
+      <w:proofErr w:type="spellEnd"/>
+      <w:r>
+        <w:rPr>
+          <w:color w:val="FF0000"/>
+          <w:sz w:val="24"/>
+          <w:szCs w:val="24"/>
+        </w:rPr>
+        <w:t xml:space="preserve">, email, </w:t>
+      </w:r>
+      <w:proofErr w:type="spellStart"/>
+      <w:r>
+        <w:rPr>
+          <w:color w:val="FF0000"/>
+          <w:sz w:val="24"/>
+          <w:szCs w:val="24"/>
+        </w:rPr>
+        <w:t>phone_number</w:t>
+      </w:r>
+      <w:proofErr w:type="spellEnd"/>
+      <w:r>
+        <w:rPr>
+          <w:color w:val="FF0000"/>
+          <w:sz w:val="24"/>
+          <w:szCs w:val="24"/>
+        </w:rPr>
+        <w:t xml:space="preserve">, address, </w:t>
+      </w:r>
+      <w:proofErr w:type="spellStart"/>
+      <w:r>
+        <w:rPr>
+          <w:color w:val="FF0000"/>
+          <w:sz w:val="24"/>
+          <w:szCs w:val="24"/>
+        </w:rPr>
+        <w:t>registration_date</w:t>
+      </w:r>
+      <w:proofErr w:type="spellEnd"/>
+      <w:r>
+        <w:rPr>
+          <w:color w:val="FF0000"/>
+          <w:sz w:val="24"/>
+          <w:szCs w:val="24"/>
+        </w:rPr>
+        <w:t>)</w:t>
+      </w:r>
+    </w:p>
+    <w:p>
+      <w:pPr>
+        <w:rPr>
+          <w:color w:val="FF0000"/>
+          <w:sz w:val="24"/>
+          <w:szCs w:val="24"/>
+        </w:rPr>
+      </w:pPr>
+      <w:r>
+        <w:rPr>
+          <w:color w:val="FF0000"/>
+          <w:sz w:val="24"/>
+          <w:szCs w:val="24"/>
+        </w:rPr>
+        <w:t>VALUES</w:t>
+      </w:r>
+    </w:p>
+    <w:p>
+      <w:pPr>
+        <w:rPr>
+          <w:color w:val="FF0000"/>
+          <w:sz w:val="24"/>
+          <w:szCs w:val="24"/>
+        </w:rPr>
+      </w:pPr>
+      <w:r>
+        <w:rPr>
+          <w:color w:val="FF0000"/>
+          <w:sz w:val="24"/>
+          <w:szCs w:val="24"/>
+        </w:rPr>
+        <w:lastRenderedPageBreak/>
+        <w:t xml:space="preserve">    ('Smith', 'John', 'john.smith@email.com', '123-456-7890', '123 Main St, </w:t>
+      </w:r>
+      <w:proofErr w:type="spellStart"/>
+      <w:r>
+        <w:rPr>
+          <w:color w:val="FF0000"/>
+          <w:sz w:val="24"/>
+          <w:szCs w:val="24"/>
+        </w:rPr>
+        <w:t>Cityville</w:t>
+      </w:r>
+      <w:proofErr w:type="spellEnd"/>
+      <w:r>
+        <w:rPr>
+          <w:color w:val="FF0000"/>
+          <w:sz w:val="24"/>
+          <w:szCs w:val="24"/>
+        </w:rPr>
+        <w:t>', '2023-01-01'),</w:t>
+      </w:r>
+    </w:p>
+    <w:p>
+      <w:pPr>
+        <w:rPr>
+          <w:color w:val="FF0000"/>
+          <w:sz w:val="24"/>
+          <w:szCs w:val="24"/>
+        </w:rPr>
+      </w:pPr>
+      <w:r>
+        <w:rPr>
+          <w:color w:val="FF0000"/>
+          <w:sz w:val="24"/>
+          <w:szCs w:val="24"/>
+        </w:rPr>
+        <w:t xml:space="preserve">    ('Johnson', 'Jane', 'jane.johnson@email.com', '987-654-3210', '456 Oak St, Townsville', '2023-02-15');</w:t>
+      </w:r>
+    </w:p>
+    <w:p>
+      <w:pPr>
+        <w:rPr>
+          <w:color w:val="FF0000"/>
+          <w:sz w:val="24"/>
+          <w:szCs w:val="24"/>
+        </w:rPr>
+      </w:pPr>
+      <w:r>
+        <w:rPr>
+          <w:color w:val="FF0000"/>
+          <w:sz w:val="24"/>
+          <w:szCs w:val="24"/>
+        </w:rPr>
+        <w:t>-- Add more rows as needed</w:t>
+      </w:r>
     </w:p>
     <w:p/>
     <w:p/>
-    <w:p/>
-    <w:p/>
-    <w:p/>
+    <w:p>
+      <w:pPr>
+        <w:pStyle w:val="ListParagraph"/>
+        <w:numPr>
+          <w:ilvl w:val="0"/>
+          <w:numId w:val="2"/>
+        </w:numPr>
+      </w:pPr>
+      <w:r>
+        <w:t>Inserting Data into</w:t>
+      </w:r>
+      <w:r>
+        <w:rPr>
+          <w:b/>
+          <w:bCs/>
+          <w:i/>
+          <w:iCs/>
+        </w:rPr>
+        <w:t xml:space="preserve"> Product</w:t>
+      </w:r>
+      <w:r>
+        <w:t xml:space="preserve"> Table</w:t>
+      </w:r>
+    </w:p>
+    <w:p>
+      <w:pPr>
+        <w:rPr>
+          <w:color w:val="FF0000"/>
+        </w:rPr>
+      </w:pPr>
+      <w:r>
+        <w:rPr>
+          <w:color w:val="FF0000"/>
+        </w:rPr>
+        <w:t>INSERT INTO Product (</w:t>
+      </w:r>
+      <w:proofErr w:type="spellStart"/>
+      <w:r>
+        <w:rPr>
+          <w:color w:val="FF0000"/>
+        </w:rPr>
+        <w:t>product_name</w:t>
+      </w:r>
+      <w:proofErr w:type="spellEnd"/>
+      <w:r>
+        <w:rPr>
+          <w:color w:val="FF0000"/>
+        </w:rPr>
+        <w:t xml:space="preserve">, description, price, manufacturer, </w:t>
+      </w:r>
+      <w:proofErr w:type="spellStart"/>
+      <w:r>
+        <w:rPr>
+          <w:color w:val="FF0000"/>
+        </w:rPr>
+        <w:t>production_date</w:t>
+      </w:r>
+      <w:proofErr w:type="spellEnd"/>
+      <w:r>
+        <w:rPr>
+          <w:color w:val="FF0000"/>
+        </w:rPr>
+        <w:t xml:space="preserve">, </w:t>
+      </w:r>
+      <w:proofErr w:type="spellStart"/>
+      <w:r>
+        <w:rPr>
+          <w:color w:val="FF0000"/>
+        </w:rPr>
+        <w:t>expiration_date</w:t>
+      </w:r>
+      <w:proofErr w:type="spellEnd"/>
+      <w:r>
+        <w:rPr>
+          <w:color w:val="FF0000"/>
+        </w:rPr>
+        <w:t>)</w:t>
+      </w:r>
+    </w:p>
+    <w:p>
+      <w:pPr>
+        <w:rPr>
+          <w:color w:val="FF0000"/>
+        </w:rPr>
+      </w:pPr>
+      <w:r>
+        <w:rPr>
+          <w:color w:val="FF0000"/>
+        </w:rPr>
+        <w:t>VALUES</w:t>
+      </w:r>
+    </w:p>
+    <w:p>
+      <w:pPr>
+        <w:rPr>
+          <w:color w:val="FF0000"/>
+        </w:rPr>
+      </w:pPr>
+      <w:r>
+        <w:rPr>
+          <w:color w:val="FF0000"/>
+        </w:rPr>
+        <w:t xml:space="preserve">    ('Widget A', 'A high-quality widget', 19.99, 'ABC Inc.', '2023-01-10', '2023-12-31'),</w:t>
+      </w:r>
+    </w:p>
+    <w:p>
+      <w:pPr>
+        <w:rPr>
+          <w:color w:val="FF0000"/>
+        </w:rPr>
+      </w:pPr>
+      <w:r>
+        <w:rPr>
+          <w:color w:val="FF0000"/>
+        </w:rPr>
+        <w:t xml:space="preserve">    ('Gadget B', 'An advanced gadget', 49.99, 'XYZ Corp.', '2023-02-05', '2024-02-28');</w:t>
+      </w:r>
+    </w:p>
+    <w:p>
+      <w:pPr>
+        <w:rPr>
+          <w:color w:val="FF0000"/>
+        </w:rPr>
+      </w:pPr>
+      <w:r>
+        <w:rPr>
+          <w:color w:val="FF0000"/>
+        </w:rPr>
+        <w:t>-- Add more rows as needed</w:t>
+      </w:r>
+    </w:p>
+    <w:p>
+      <w:pPr>
+        <w:rPr>
+          <w:color w:val="FF0000"/>
+        </w:rPr>
+      </w:pPr>
+    </w:p>
+    <w:p>
+      <w:r>
+        <w:t xml:space="preserve">3. Inserting Data into </w:t>
+      </w:r>
+      <w:r>
+        <w:rPr>
+          <w:b/>
+          <w:bCs/>
+          <w:i/>
+          <w:iCs/>
+        </w:rPr>
+        <w:t>Transaction</w:t>
+      </w:r>
+      <w:r>
+        <w:t xml:space="preserve"> Table.</w:t>
+      </w:r>
+    </w:p>
+    <w:p>
+      <w:pPr>
+        <w:rPr>
+          <w:color w:val="FF0000"/>
+        </w:rPr>
+      </w:pPr>
+      <w:r>
+        <w:rPr>
+          <w:color w:val="FF0000"/>
+        </w:rPr>
+        <w:t>INSERT INTO Transactions (</w:t>
+      </w:r>
+      <w:proofErr w:type="spellStart"/>
+      <w:r>
+        <w:rPr>
+          <w:color w:val="FF0000"/>
+        </w:rPr>
+        <w:t>customer_id</w:t>
+      </w:r>
+      <w:proofErr w:type="spellEnd"/>
+      <w:r>
+        <w:rPr>
+          <w:color w:val="FF0000"/>
+        </w:rPr>
+        <w:t xml:space="preserve">, </w:t>
+      </w:r>
+      <w:proofErr w:type="spellStart"/>
+      <w:r>
+        <w:rPr>
+          <w:color w:val="FF0000"/>
+        </w:rPr>
+        <w:t>transaction_date</w:t>
+      </w:r>
+      <w:proofErr w:type="spellEnd"/>
+      <w:r>
+        <w:rPr>
+          <w:color w:val="FF0000"/>
+        </w:rPr>
+        <w:t>)</w:t>
+      </w:r>
+    </w:p>
+    <w:p>
+      <w:pPr>
+        <w:rPr>
+          <w:color w:val="FF0000"/>
+        </w:rPr>
+      </w:pPr>
+      <w:r>
+        <w:rPr>
+          <w:color w:val="FF0000"/>
+        </w:rPr>
+        <w:t>VALUES</w:t>
+      </w:r>
+    </w:p>
+    <w:p>
+      <w:pPr>
+        <w:rPr>
+          <w:color w:val="FF0000"/>
+        </w:rPr>
+      </w:pPr>
+      <w:r>
+        <w:rPr>
+          <w:color w:val="FF0000"/>
+        </w:rPr>
+        <w:t xml:space="preserve">    (1, '2023-03-01'),</w:t>
+      </w:r>
+    </w:p>
+    <w:p>
+      <w:pPr>
+        <w:rPr>
+          <w:color w:val="FF0000"/>
+        </w:rPr>
+      </w:pPr>
+      <w:r>
+        <w:rPr>
+          <w:color w:val="FF0000"/>
+        </w:rPr>
+        <w:t xml:space="preserve">    (2, '2023-03-15');</w:t>
+      </w:r>
+    </w:p>
+    <w:p>
+      <w:pPr>
+        <w:rPr>
+          <w:color w:val="FF0000"/>
+        </w:rPr>
+      </w:pPr>
+      <w:r>
+        <w:rPr>
+          <w:color w:val="FF0000"/>
+        </w:rPr>
+        <w:t>-- Add more rows as needed</w:t>
+      </w:r>
+    </w:p>
+    <w:p>
+      <w:pPr>
+        <w:rPr>
+          <w:color w:val="FF0000"/>
+        </w:rPr>
+      </w:pPr>
+    </w:p>
+    <w:p>
+      <w:r>
+        <w:t xml:space="preserve">4. Inserting Data </w:t>
+      </w:r>
+      <w:proofErr w:type="gramStart"/>
+      <w:r>
+        <w:t xml:space="preserve">into  </w:t>
+      </w:r>
+      <w:proofErr w:type="spellStart"/>
+      <w:r>
+        <w:rPr>
+          <w:b/>
+          <w:bCs/>
+          <w:i/>
+          <w:iCs/>
+        </w:rPr>
+        <w:t>ProductTransactions</w:t>
+      </w:r>
+      <w:proofErr w:type="spellEnd"/>
+      <w:proofErr w:type="gramEnd"/>
+      <w:r>
+        <w:t xml:space="preserve"> Table.</w:t>
+      </w:r>
+    </w:p>
+    <w:p>
+      <w:pPr>
+        <w:rPr>
+          <w:color w:val="FF0000"/>
+        </w:rPr>
+      </w:pPr>
+      <w:r>
+        <w:rPr>
+          <w:color w:val="FF0000"/>
+        </w:rPr>
+        <w:t xml:space="preserve">INSERT INTO </w:t>
+      </w:r>
+      <w:proofErr w:type="spellStart"/>
+      <w:r>
+        <w:rPr>
+          <w:color w:val="FF0000"/>
+        </w:rPr>
+        <w:t>ProductTransactions</w:t>
+      </w:r>
+      <w:proofErr w:type="spellEnd"/>
+      <w:r>
+        <w:rPr>
+          <w:color w:val="FF0000"/>
+        </w:rPr>
+        <w:t xml:space="preserve"> (</w:t>
+      </w:r>
+      <w:proofErr w:type="spellStart"/>
+      <w:r>
+        <w:rPr>
+          <w:color w:val="FF0000"/>
+        </w:rPr>
+        <w:t>customer_id</w:t>
+      </w:r>
+      <w:proofErr w:type="spellEnd"/>
+      <w:r>
+        <w:rPr>
+          <w:color w:val="FF0000"/>
+        </w:rPr>
+        <w:t xml:space="preserve">, </w:t>
+      </w:r>
+      <w:proofErr w:type="spellStart"/>
+      <w:r>
+        <w:rPr>
+          <w:color w:val="FF0000"/>
+        </w:rPr>
+        <w:t>product_id</w:t>
+      </w:r>
+      <w:proofErr w:type="spellEnd"/>
+      <w:r>
+        <w:rPr>
+          <w:color w:val="FF0000"/>
+        </w:rPr>
+        <w:t xml:space="preserve">, quantity, </w:t>
+      </w:r>
+      <w:proofErr w:type="spellStart"/>
+      <w:r>
+        <w:rPr>
+          <w:color w:val="FF0000"/>
+        </w:rPr>
+        <w:t>total_price</w:t>
+      </w:r>
+      <w:proofErr w:type="spellEnd"/>
+      <w:r>
+        <w:rPr>
+          <w:color w:val="FF0000"/>
+        </w:rPr>
+        <w:t xml:space="preserve">, </w:t>
+      </w:r>
+      <w:proofErr w:type="spellStart"/>
+      <w:r>
+        <w:rPr>
+          <w:color w:val="FF0000"/>
+        </w:rPr>
+        <w:t>transaction_id</w:t>
+      </w:r>
+      <w:proofErr w:type="spellEnd"/>
+      <w:r>
+        <w:rPr>
+          <w:color w:val="FF0000"/>
+        </w:rPr>
+        <w:t xml:space="preserve">, </w:t>
+      </w:r>
+      <w:proofErr w:type="spellStart"/>
+      <w:r>
+        <w:rPr>
+          <w:color w:val="FF0000"/>
+        </w:rPr>
+        <w:t>transaction_date</w:t>
+      </w:r>
+      <w:proofErr w:type="spellEnd"/>
+      <w:r>
+        <w:rPr>
+          <w:color w:val="FF0000"/>
+        </w:rPr>
+        <w:t>)</w:t>
+      </w:r>
+    </w:p>
+    <w:p>
+      <w:pPr>
+        <w:rPr>
+          <w:color w:val="FF0000"/>
+        </w:rPr>
+      </w:pPr>
+      <w:r>
+        <w:rPr>
+          <w:color w:val="FF0000"/>
+        </w:rPr>
+        <w:t>VALUES</w:t>
+      </w:r>
+    </w:p>
+    <w:p>
+      <w:pPr>
+        <w:rPr>
+          <w:color w:val="FF0000"/>
+        </w:rPr>
+      </w:pPr>
+      <w:r>
+        <w:rPr>
+          <w:color w:val="FF0000"/>
+        </w:rPr>
+        <w:t xml:space="preserve">    (1, 1, 2, 39.98, 1, '2023-03-01'),</w:t>
+      </w:r>
+    </w:p>
+    <w:p>
+      <w:pPr>
+        <w:rPr>
+          <w:color w:val="FF0000"/>
+        </w:rPr>
+      </w:pPr>
+      <w:r>
+        <w:rPr>
+          <w:color w:val="FF0000"/>
+        </w:rPr>
+        <w:t xml:space="preserve">    (2, 2, 1, 49.99, 2, '2023-03-15');</w:t>
+      </w:r>
+    </w:p>
+    <w:p>
+      <w:pPr>
+        <w:rPr>
+          <w:color w:val="FF0000"/>
+        </w:rPr>
+      </w:pPr>
+      <w:r>
+        <w:rPr>
+          <w:color w:val="FF0000"/>
+        </w:rPr>
+        <w:t>-- Add more rows as needed</w:t>
+      </w:r>
+    </w:p>
+    <w:p>
+      <w:pPr>
+        <w:rPr>
+          <w:b/>
+          <w:bCs/>
+        </w:rPr>
+      </w:pPr>
+    </w:p>
+    <w:p>
+      <w:pPr>
+        <w:rPr>
+          <w:b/>
+          <w:bCs/>
+        </w:rPr>
+      </w:pPr>
+    </w:p>
+    <w:p>
+      <w:pPr>
+        <w:rPr>
+          <w:b/>
+          <w:bCs/>
+        </w:rPr>
+      </w:pPr>
+    </w:p>
+    <w:p>
+      <w:r>
+        <w:rPr>
+          <w:b/>
+          <w:bCs/>
+        </w:rPr>
+        <w:t>5</w:t>
+      </w:r>
+      <w:r>
+        <w:rPr>
+          <w:b/>
+          <w:bCs/>
+        </w:rPr>
+        <w:t>.</w:t>
+      </w:r>
+      <w:r>
+        <w:rPr>
+          <w:b/>
+          <w:bCs/>
+        </w:rPr>
+        <w:t xml:space="preserve"> </w:t>
+      </w:r>
+      <w:r>
+        <w:rPr>
+          <w:b/>
+          <w:bCs/>
+        </w:rPr>
+        <w:t xml:space="preserve"> </w:t>
+      </w:r>
+      <w:r>
+        <w:t xml:space="preserve">Insert Data into </w:t>
+      </w:r>
+      <w:r>
+        <w:rPr>
+          <w:b/>
+          <w:bCs/>
+          <w:i/>
+          <w:iCs/>
+        </w:rPr>
+        <w:t>Warehouse</w:t>
+      </w:r>
+      <w:r>
+        <w:t xml:space="preserve"> Table</w:t>
+      </w:r>
+    </w:p>
+    <w:p>
+      <w:pPr>
+        <w:rPr>
+          <w:color w:val="FF0000"/>
+        </w:rPr>
+      </w:pPr>
+      <w:r>
+        <w:rPr>
+          <w:color w:val="FF0000"/>
+        </w:rPr>
+        <w:t>INSERT INTO Warehouse (</w:t>
+      </w:r>
+      <w:proofErr w:type="spellStart"/>
+      <w:r>
+        <w:rPr>
+          <w:color w:val="FF0000"/>
+        </w:rPr>
+        <w:t>product_id</w:t>
+      </w:r>
+      <w:proofErr w:type="spellEnd"/>
+      <w:r>
+        <w:rPr>
+          <w:color w:val="FF0000"/>
+        </w:rPr>
+        <w:t xml:space="preserve">, quantity, </w:t>
+      </w:r>
+      <w:proofErr w:type="spellStart"/>
+      <w:r>
+        <w:rPr>
+          <w:color w:val="FF0000"/>
+        </w:rPr>
+        <w:t>received_date</w:t>
+      </w:r>
+      <w:proofErr w:type="spellEnd"/>
+      <w:r>
+        <w:rPr>
+          <w:color w:val="FF0000"/>
+        </w:rPr>
+        <w:t xml:space="preserve">, </w:t>
+      </w:r>
+      <w:proofErr w:type="spellStart"/>
+      <w:r>
+        <w:rPr>
+          <w:color w:val="FF0000"/>
+        </w:rPr>
+        <w:t>expiration_date</w:t>
+      </w:r>
+      <w:proofErr w:type="spellEnd"/>
+      <w:r>
+        <w:rPr>
+          <w:color w:val="FF0000"/>
+        </w:rPr>
+        <w:t xml:space="preserve">, </w:t>
+      </w:r>
+      <w:proofErr w:type="spellStart"/>
+      <w:r>
+        <w:rPr>
+          <w:color w:val="FF0000"/>
+        </w:rPr>
+        <w:t>transaction_id</w:t>
+      </w:r>
+      <w:proofErr w:type="spellEnd"/>
+      <w:r>
+        <w:rPr>
+          <w:color w:val="FF0000"/>
+        </w:rPr>
+        <w:t>)</w:t>
+      </w:r>
+    </w:p>
+    <w:p>
+      <w:pPr>
+        <w:rPr>
+          <w:color w:val="FF0000"/>
+        </w:rPr>
+      </w:pPr>
+      <w:r>
+        <w:rPr>
+          <w:color w:val="FF0000"/>
+        </w:rPr>
+        <w:t>VALUES</w:t>
+      </w:r>
+    </w:p>
+    <w:p>
+      <w:pPr>
+        <w:rPr>
+          <w:color w:val="FF0000"/>
+        </w:rPr>
+      </w:pPr>
+      <w:r>
+        <w:rPr>
+          <w:color w:val="FF0000"/>
+        </w:rPr>
+        <w:t xml:space="preserve">    (1, 5, '2023-01-05', '2023-12-31', 1),</w:t>
+      </w:r>
+    </w:p>
+    <w:p>
+      <w:pPr>
+        <w:rPr>
+          <w:color w:val="FF0000"/>
+        </w:rPr>
+      </w:pPr>
+      <w:r>
+        <w:rPr>
+          <w:color w:val="FF0000"/>
+        </w:rPr>
+        <w:t xml:space="preserve">    (2, 10, '2023-02-10', '2024-02-28', 2);</w:t>
+      </w:r>
+    </w:p>
+    <w:p>
+      <w:pPr>
+        <w:rPr>
+          <w:color w:val="FF0000"/>
+        </w:rPr>
+      </w:pPr>
+      <w:r>
+        <w:rPr>
+          <w:color w:val="FF0000"/>
+        </w:rPr>
+        <w:t>-- Add more rows as needed</w:t>
+      </w:r>
+    </w:p>
+    <w:p>
+      <w:r>
+        <w:t xml:space="preserve">6. Insert Data into </w:t>
+      </w:r>
+      <w:r>
+        <w:rPr>
+          <w:b/>
+          <w:bCs/>
+          <w:i/>
+          <w:iCs/>
+        </w:rPr>
+        <w:t>Store</w:t>
+      </w:r>
+      <w:r>
+        <w:t xml:space="preserve"> Table</w:t>
+      </w:r>
+    </w:p>
+    <w:p>
+      <w:pPr>
+        <w:rPr>
+          <w:color w:val="FF0000"/>
+        </w:rPr>
+      </w:pPr>
+      <w:r>
+        <w:rPr>
+          <w:color w:val="FF0000"/>
+        </w:rPr>
+        <w:t>INSERT INTO Store (</w:t>
+      </w:r>
+      <w:proofErr w:type="spellStart"/>
+      <w:r>
+        <w:rPr>
+          <w:color w:val="FF0000"/>
+        </w:rPr>
+        <w:t>customer_id</w:t>
+      </w:r>
+      <w:proofErr w:type="spellEnd"/>
+      <w:r>
+        <w:rPr>
+          <w:color w:val="FF0000"/>
+        </w:rPr>
+        <w:t xml:space="preserve">, </w:t>
+      </w:r>
+      <w:proofErr w:type="spellStart"/>
+      <w:r>
+        <w:rPr>
+          <w:color w:val="FF0000"/>
+        </w:rPr>
+        <w:t>product_id</w:t>
+      </w:r>
+      <w:proofErr w:type="spellEnd"/>
+      <w:r>
+        <w:rPr>
+          <w:color w:val="FF0000"/>
+        </w:rPr>
+        <w:t xml:space="preserve">, </w:t>
+      </w:r>
+      <w:proofErr w:type="spellStart"/>
+      <w:r>
+        <w:rPr>
+          <w:color w:val="FF0000"/>
+        </w:rPr>
+        <w:t>transaction_id</w:t>
+      </w:r>
+      <w:proofErr w:type="spellEnd"/>
+      <w:r>
+        <w:rPr>
+          <w:color w:val="FF0000"/>
+        </w:rPr>
+        <w:t xml:space="preserve">, </w:t>
+      </w:r>
+      <w:proofErr w:type="spellStart"/>
+      <w:r>
+        <w:rPr>
+          <w:color w:val="FF0000"/>
+        </w:rPr>
+        <w:t>warehouse_id</w:t>
+      </w:r>
+      <w:proofErr w:type="spellEnd"/>
+      <w:r>
+        <w:rPr>
+          <w:color w:val="FF0000"/>
+        </w:rPr>
+        <w:t xml:space="preserve">, quantity, </w:t>
+      </w:r>
+      <w:proofErr w:type="spellStart"/>
+      <w:r>
+        <w:rPr>
+          <w:color w:val="FF0000"/>
+        </w:rPr>
+        <w:t>total_price</w:t>
+      </w:r>
+      <w:proofErr w:type="spellEnd"/>
+      <w:r>
+        <w:rPr>
+          <w:color w:val="FF0000"/>
+        </w:rPr>
+        <w:t xml:space="preserve">, </w:t>
+      </w:r>
+      <w:proofErr w:type="spellStart"/>
+      <w:r>
+        <w:rPr>
+          <w:color w:val="FF0000"/>
+        </w:rPr>
+        <w:t>sale_date</w:t>
+      </w:r>
+      <w:proofErr w:type="spellEnd"/>
+      <w:r>
+        <w:rPr>
+          <w:color w:val="FF0000"/>
+        </w:rPr>
+        <w:t>)</w:t>
+      </w:r>
+    </w:p>
+    <w:p>
+      <w:pPr>
+        <w:rPr>
+          <w:color w:val="FF0000"/>
+        </w:rPr>
+      </w:pPr>
+      <w:r>
+        <w:rPr>
+          <w:color w:val="FF0000"/>
+        </w:rPr>
+        <w:t>VALUES</w:t>
+      </w:r>
+    </w:p>
+    <w:p>
+      <w:pPr>
+        <w:rPr>
+          <w:color w:val="FF0000"/>
+        </w:rPr>
+      </w:pPr>
+      <w:r>
+        <w:rPr>
+          <w:color w:val="FF0000"/>
+        </w:rPr>
+        <w:t xml:space="preserve">    (1, 1, 1, 1, 2, 39.98, '2023-03-01'),</w:t>
+      </w:r>
+    </w:p>
+    <w:p>
+      <w:pPr>
+        <w:rPr>
+          <w:color w:val="FF0000"/>
+        </w:rPr>
+      </w:pPr>
+      <w:r>
+        <w:rPr>
+          <w:color w:val="FF0000"/>
+        </w:rPr>
+        <w:t xml:space="preserve">    (2, 2, 2, 2, 1, 49.99, '2023-03-15');</w:t>
+      </w:r>
+    </w:p>
+    <w:p>
+      <w:pPr>
+        <w:rPr>
+          <w:color w:val="FF0000"/>
+        </w:rPr>
+      </w:pPr>
+      <w:r>
+        <w:rPr>
+          <w:color w:val="FF0000"/>
+        </w:rPr>
+        <w:t>-- Add more rows as needed</w:t>
+      </w:r>
+    </w:p>
+    <w:p>
+      <w:pPr>
+        <w:rPr>
+          <w:color w:val="FF0000"/>
+        </w:rPr>
+      </w:pPr>
+    </w:p>
+    <w:p>
+      <w:pPr>
+        <w:rPr>
+          <w:b/>
+          <w:bCs/>
+          <w:sz w:val="48"/>
+          <w:szCs w:val="48"/>
+        </w:rPr>
+      </w:pPr>
+      <w:r>
+        <w:rPr>
+          <w:b/>
+          <w:bCs/>
+          <w:sz w:val="48"/>
+          <w:szCs w:val="48"/>
+        </w:rPr>
+        <w:t xml:space="preserve">To list the </w:t>
+      </w:r>
+      <w:proofErr w:type="spellStart"/>
+      <w:r>
+        <w:rPr>
+          <w:b/>
+          <w:bCs/>
+          <w:sz w:val="48"/>
+          <w:szCs w:val="48"/>
+        </w:rPr>
+        <w:t>Databasees</w:t>
+      </w:r>
+      <w:proofErr w:type="spellEnd"/>
+      <w:r>
+        <w:rPr>
+          <w:b/>
+          <w:bCs/>
+          <w:sz w:val="48"/>
+          <w:szCs w:val="48"/>
+        </w:rPr>
+        <w:t xml:space="preserve"> in the </w:t>
+      </w:r>
+      <w:proofErr w:type="spellStart"/>
+      <w:r>
+        <w:rPr>
+          <w:b/>
+          <w:bCs/>
+          <w:sz w:val="48"/>
+          <w:szCs w:val="48"/>
+        </w:rPr>
+        <w:t>postgres</w:t>
+      </w:r>
+      <w:proofErr w:type="spellEnd"/>
+      <w:r>
+        <w:rPr>
+          <w:b/>
+          <w:bCs/>
+          <w:sz w:val="48"/>
+          <w:szCs w:val="48"/>
+        </w:rPr>
+        <w:t xml:space="preserve"> running server</w:t>
+      </w:r>
+      <w:r>
+        <w:rPr>
+          <w:b/>
+          <w:bCs/>
+          <w:sz w:val="48"/>
+          <w:szCs w:val="48"/>
+        </w:rPr>
+        <w:t>:</w:t>
+      </w:r>
+    </w:p>
+    <w:p>
+      <w:pPr>
+        <w:pStyle w:val="ListParagraph"/>
+        <w:numPr>
+          <w:ilvl w:val="0"/>
+          <w:numId w:val="5"/>
+        </w:numPr>
+        <w:rPr>
+          <w:b/>
+          <w:bCs/>
+          <w:sz w:val="24"/>
+          <w:szCs w:val="24"/>
+        </w:rPr>
+      </w:pPr>
+      <w:r>
+        <w:rPr>
+          <w:sz w:val="24"/>
+          <w:szCs w:val="24"/>
+        </w:rPr>
+        <w:t>Copy an</w:t>
+      </w:r>
+      <w:r>
+        <w:rPr>
+          <w:sz w:val="24"/>
+          <w:szCs w:val="24"/>
+        </w:rPr>
+        <w:t xml:space="preserve">d </w:t>
+      </w:r>
+      <w:r>
+        <w:rPr>
+          <w:sz w:val="24"/>
+          <w:szCs w:val="24"/>
+        </w:rPr>
+        <w:t xml:space="preserve">paste this in the terminal </w:t>
+      </w:r>
+      <w:proofErr w:type="gramStart"/>
+      <w:r>
+        <w:rPr>
+          <w:sz w:val="24"/>
+          <w:szCs w:val="24"/>
+        </w:rPr>
+        <w:t xml:space="preserve">“ </w:t>
+      </w:r>
+      <w:r>
+        <w:rPr>
+          <w:b/>
+          <w:bCs/>
+          <w:color w:val="FF0000"/>
+          <w:sz w:val="24"/>
+          <w:szCs w:val="24"/>
+        </w:rPr>
+        <w:t>SELECT</w:t>
+      </w:r>
+      <w:proofErr w:type="gramEnd"/>
+      <w:r>
+        <w:rPr>
+          <w:b/>
+          <w:bCs/>
+          <w:color w:val="FF0000"/>
+          <w:sz w:val="24"/>
+          <w:szCs w:val="24"/>
+        </w:rPr>
+        <w:t xml:space="preserve"> </w:t>
+      </w:r>
+      <w:proofErr w:type="spellStart"/>
+      <w:r>
+        <w:rPr>
+          <w:b/>
+          <w:bCs/>
+          <w:color w:val="FF0000"/>
+          <w:sz w:val="24"/>
+          <w:szCs w:val="24"/>
+        </w:rPr>
+        <w:t>datname</w:t>
+      </w:r>
+      <w:proofErr w:type="spellEnd"/>
+      <w:r>
+        <w:rPr>
+          <w:b/>
+          <w:bCs/>
+          <w:color w:val="FF0000"/>
+          <w:sz w:val="24"/>
+          <w:szCs w:val="24"/>
+        </w:rPr>
+        <w:t xml:space="preserve"> FROM </w:t>
+      </w:r>
+      <w:proofErr w:type="spellStart"/>
+      <w:r>
+        <w:rPr>
+          <w:b/>
+          <w:bCs/>
+          <w:color w:val="FF0000"/>
+          <w:sz w:val="24"/>
+          <w:szCs w:val="24"/>
+        </w:rPr>
+        <w:t>pg_database</w:t>
+      </w:r>
+      <w:proofErr w:type="spellEnd"/>
+      <w:r>
+        <w:rPr>
+          <w:b/>
+          <w:bCs/>
+          <w:color w:val="FF0000"/>
+          <w:sz w:val="24"/>
+          <w:szCs w:val="24"/>
+        </w:rPr>
+        <w:t>;</w:t>
+      </w:r>
+      <w:r>
+        <w:rPr>
+          <w:color w:val="FF0000"/>
+          <w:sz w:val="24"/>
+          <w:szCs w:val="24"/>
+        </w:rPr>
+        <w:t xml:space="preserve"> </w:t>
+      </w:r>
+      <w:r>
+        <w:rPr>
+          <w:sz w:val="24"/>
+          <w:szCs w:val="24"/>
+        </w:rPr>
+        <w:t>“</w:t>
+      </w:r>
+    </w:p>
+    <w:p>
+      <w:pPr>
+        <w:rPr>
+          <w:color w:val="FF0000"/>
+        </w:rPr>
+      </w:pPr>
+    </w:p>
+    <w:p>
+      <w:pPr>
+        <w:rPr>
+          <w:b/>
+          <w:bCs/>
+          <w:sz w:val="52"/>
+          <w:szCs w:val="52"/>
+        </w:rPr>
+      </w:pPr>
+      <w:r>
+        <w:rPr>
+          <w:b/>
+          <w:bCs/>
+          <w:sz w:val="52"/>
+          <w:szCs w:val="52"/>
+        </w:rPr>
+        <w:t>To list the table in a Database:</w:t>
+      </w:r>
+    </w:p>
+    <w:p>
+      <w:pPr>
+        <w:pStyle w:val="ListParagraph"/>
+        <w:numPr>
+          <w:ilvl w:val="0"/>
+          <w:numId w:val="3"/>
+        </w:numPr>
+      </w:pPr>
+      <w:r>
+        <w:t xml:space="preserve">Make sure you are in the signed into the database using </w:t>
+      </w:r>
+      <w:proofErr w:type="gramStart"/>
+      <w:r>
+        <w:rPr>
+          <w:b/>
+          <w:bCs/>
+        </w:rPr>
+        <w:t>“</w:t>
+      </w:r>
+      <w:r>
+        <w:rPr>
+          <w:b/>
+          <w:bCs/>
+          <w:color w:val="FF0000"/>
+        </w:rPr>
+        <w:t xml:space="preserve"> </w:t>
+      </w:r>
+      <w:r>
+        <w:rPr>
+          <w:b/>
+          <w:bCs/>
+          <w:color w:val="FF0000"/>
+        </w:rPr>
+        <w:t>\</w:t>
+      </w:r>
+      <w:proofErr w:type="gramEnd"/>
+      <w:r>
+        <w:rPr>
+          <w:b/>
+          <w:bCs/>
+          <w:color w:val="FF0000"/>
+        </w:rPr>
+        <w:t>c  |</w:t>
+      </w:r>
+      <w:proofErr w:type="spellStart"/>
+      <w:r>
+        <w:rPr>
+          <w:b/>
+          <w:bCs/>
+          <w:color w:val="FF0000"/>
+        </w:rPr>
+        <w:t>databasename</w:t>
+      </w:r>
+      <w:proofErr w:type="spellEnd"/>
+      <w:r>
+        <w:rPr>
+          <w:b/>
+          <w:bCs/>
+          <w:color w:val="FF0000"/>
+        </w:rPr>
+        <w:t>|</w:t>
+      </w:r>
+      <w:r>
+        <w:rPr>
+          <w:b/>
+          <w:bCs/>
+          <w:color w:val="FF0000"/>
+        </w:rPr>
+        <w:t xml:space="preserve"> </w:t>
+      </w:r>
+      <w:r>
+        <w:rPr>
+          <w:b/>
+          <w:bCs/>
+        </w:rPr>
+        <w:t>”</w:t>
+      </w:r>
+    </w:p>
+    <w:p>
+      <w:pPr>
+        <w:pStyle w:val="ListParagraph"/>
+        <w:numPr>
+          <w:ilvl w:val="0"/>
+          <w:numId w:val="3"/>
+        </w:numPr>
+      </w:pPr>
+      <w:r>
+        <w:t xml:space="preserve">To list the tables I </w:t>
+      </w:r>
+      <w:proofErr w:type="gramStart"/>
+      <w:r>
+        <w:t>a</w:t>
+      </w:r>
+      <w:proofErr w:type="gramEnd"/>
+      <w:r>
+        <w:t xml:space="preserve"> database, copy paste the </w:t>
+      </w:r>
+      <w:proofErr w:type="spellStart"/>
+      <w:r>
+        <w:t>sql</w:t>
+      </w:r>
+      <w:proofErr w:type="spellEnd"/>
+      <w:r>
+        <w:t xml:space="preserve"> script below.</w:t>
+      </w:r>
+    </w:p>
+    <w:p>
+      <w:pPr>
+        <w:pStyle w:val="ListParagraph"/>
+      </w:pPr>
+    </w:p>
+    <w:p>
+      <w:pPr>
+        <w:pStyle w:val="ListParagraph"/>
+        <w:rPr>
+          <w:color w:val="FF0000"/>
+        </w:rPr>
+      </w:pPr>
+      <w:r>
+        <w:rPr>
+          <w:color w:val="FF0000"/>
+        </w:rPr>
+        <w:t xml:space="preserve">SELECT </w:t>
+      </w:r>
+      <w:proofErr w:type="spellStart"/>
+      <w:r>
+        <w:rPr>
+          <w:color w:val="FF0000"/>
+        </w:rPr>
+        <w:t>table_name</w:t>
+      </w:r>
+      <w:proofErr w:type="spellEnd"/>
+    </w:p>
+    <w:p>
+      <w:pPr>
+        <w:pStyle w:val="ListParagraph"/>
+        <w:rPr>
+          <w:color w:val="FF0000"/>
+        </w:rPr>
+      </w:pPr>
+      <w:r>
+        <w:rPr>
+          <w:color w:val="FF0000"/>
+        </w:rPr>
+        <w:t xml:space="preserve">FROM </w:t>
+      </w:r>
+      <w:proofErr w:type="spellStart"/>
+      <w:r>
+        <w:rPr>
+          <w:color w:val="FF0000"/>
+        </w:rPr>
+        <w:t>information_</w:t>
+      </w:r>
+      <w:proofErr w:type="gramStart"/>
+      <w:r>
+        <w:rPr>
+          <w:color w:val="FF0000"/>
+        </w:rPr>
+        <w:t>schema.tables</w:t>
+      </w:r>
+      <w:proofErr w:type="spellEnd"/>
+      <w:proofErr w:type="gramEnd"/>
+    </w:p>
+    <w:p>
+      <w:pPr>
+        <w:pStyle w:val="ListParagraph"/>
+        <w:rPr>
+          <w:color w:val="FF0000"/>
+        </w:rPr>
+      </w:pPr>
+      <w:r>
+        <w:rPr>
+          <w:color w:val="FF0000"/>
+        </w:rPr>
+        <w:t xml:space="preserve">WHERE </w:t>
+      </w:r>
+      <w:proofErr w:type="spellStart"/>
+      <w:r>
+        <w:rPr>
+          <w:color w:val="FF0000"/>
+        </w:rPr>
+        <w:t>table_schema</w:t>
+      </w:r>
+      <w:proofErr w:type="spellEnd"/>
+      <w:r>
+        <w:rPr>
+          <w:color w:val="FF0000"/>
+        </w:rPr>
+        <w:t xml:space="preserve"> = 'public'</w:t>
+      </w:r>
+    </w:p>
+    <w:p>
+      <w:pPr>
+        <w:pStyle w:val="ListParagraph"/>
+        <w:rPr>
+          <w:color w:val="FF0000"/>
+        </w:rPr>
+      </w:pPr>
+      <w:r>
+        <w:rPr>
+          <w:color w:val="FF0000"/>
+        </w:rPr>
+        <w:t xml:space="preserve">AND </w:t>
+      </w:r>
+      <w:proofErr w:type="spellStart"/>
+      <w:r>
+        <w:rPr>
+          <w:color w:val="FF0000"/>
+        </w:rPr>
+        <w:t>table_type</w:t>
+      </w:r>
+      <w:proofErr w:type="spellEnd"/>
+      <w:r>
+        <w:rPr>
+          <w:color w:val="FF0000"/>
+        </w:rPr>
+        <w:t xml:space="preserve"> = 'BASE TABLE';</w:t>
+      </w:r>
+    </w:p>
+    <w:p>
+      <w:pPr>
+        <w:pStyle w:val="ListParagraph"/>
+        <w:rPr>
+          <w:color w:val="FF0000"/>
+        </w:rPr>
+      </w:pPr>
+    </w:p>
+    <w:p>
+      <w:pPr>
+        <w:pStyle w:val="ListParagraph"/>
+        <w:rPr>
+          <w:color w:val="FF0000"/>
+        </w:rPr>
+      </w:pPr>
+    </w:p>
+    <w:p>
+      <w:pPr>
+        <w:pStyle w:val="ListParagraph"/>
+        <w:numPr>
+          <w:ilvl w:val="0"/>
+          <w:numId w:val="3"/>
+        </w:numPr>
+      </w:pPr>
+      <w:r>
+        <w:lastRenderedPageBreak/>
+        <w:t>To list the content of any table in the database;</w:t>
+      </w:r>
+    </w:p>
+    <w:p>
+      <w:pPr>
+        <w:pStyle w:val="ListParagraph"/>
+      </w:pPr>
+    </w:p>
+    <w:p>
+      <w:pPr>
+        <w:pStyle w:val="ListParagraph"/>
+        <w:rPr>
+          <w:b/>
+          <w:bCs/>
+          <w:color w:val="FF0000"/>
+        </w:rPr>
+      </w:pPr>
+      <w:proofErr w:type="gramStart"/>
+      <w:r>
+        <w:rPr>
+          <w:b/>
+          <w:bCs/>
+        </w:rPr>
+        <w:t>“</w:t>
+      </w:r>
+      <w:r>
+        <w:rPr>
+          <w:b/>
+          <w:bCs/>
+          <w:color w:val="FF0000"/>
+        </w:rPr>
+        <w:t xml:space="preserve"> </w:t>
+      </w:r>
+      <w:r>
+        <w:rPr>
+          <w:b/>
+          <w:bCs/>
+          <w:color w:val="FF0000"/>
+        </w:rPr>
+        <w:t>SELECT</w:t>
+      </w:r>
+      <w:proofErr w:type="gramEnd"/>
+      <w:r>
+        <w:rPr>
+          <w:b/>
+          <w:bCs/>
+          <w:color w:val="FF0000"/>
+        </w:rPr>
+        <w:t xml:space="preserve"> * FROM |name of table|</w:t>
+      </w:r>
+      <w:r>
+        <w:rPr>
+          <w:b/>
+          <w:bCs/>
+        </w:rPr>
+        <w:t>”</w:t>
+      </w:r>
+    </w:p>
+    <w:p>
+      <w:pPr>
+        <w:ind w:left="360"/>
+      </w:pPr>
+    </w:p>
+    <w:p>
+      <w:pPr>
+        <w:pStyle w:val="ListParagraph"/>
+      </w:pPr>
+    </w:p>
     <w:sectPr>
       <w:pgSz w:w="12240" w:h="15840"/>
       <w:pgMar w:top="1440" w:right="1440" w:bottom="1440" w:left="1440" w:header="720" w:footer="720" w:gutter="0"/>
@@ -2943,16 +4483,16 @@
 <file path=word/numbering.xml><?xml version="1.0" encoding="utf-8"?>
 <w:numbering xmlns:wpc="http://schemas.microsoft.com/office/word/2010/wordprocessingCanvas" xmlns:cx="http://schemas.microsoft.com/office/drawing/2014/chartex" xmlns:cx1="http://schemas.microsoft.com/office/drawing/2015/9/8/chartex" xmlns:cx2="http://schemas.microsoft.com/office/drawing/2015/10/21/chartex" xmlns:cx3="http://schemas.microsoft.com/office/drawing/2016/5/9/chartex" xmlns:cx4="http://schemas.microsoft.com/office/drawing/2016/5/10/chartex" xmlns:cx5="http://schemas.microsoft.com/office/drawing/2016/5/11/chartex" xmlns:cx6="http://schemas.microsoft.com/office/drawing/2016/5/12/chartex" xmlns:cx7="http://schemas.microsoft.com/office/drawing/2016/5/13/chartex" xmlns:cx8="http://schemas.microsoft.com/office/drawing/2016/5/14/chartex" xmlns:mc="http://schemas.openxmlformats.org/markup-compatibility/2006" xmlns:aink="http://schemas.microsoft.com/office/drawing/2016/ink" xmlns:am3d="http://schemas.microsoft.com/office/drawing/2017/model3d" xmlns:o="urn:schemas-microsoft-com:office:office" xmlns:oel="http://schemas.microsoft.com/office/2019/extlst" xmlns:r="http://schemas.openxmlformats.org/officeDocument/2006/relationships" xmlns:m="http://schemas.openxmlformats.org/officeDocument/2006/math" xmlns:v="urn:schemas-microsoft-com:vml" xmlns:wp14="http://schemas.microsoft.com/office/word/2010/wordprocessingDrawing" xmlns:wp="http://schemas.openxmlformats.org/drawingml/2006/wordprocessingDrawing" xmlns:w10="urn:schemas-microsoft-com:office:word" xmlns:w="http://schemas.openxmlformats.org/wordprocessingml/2006/main" xmlns:w14="http://schemas.microsoft.com/office/word/2010/wordml" xmlns:w15="http://schemas.microsoft.com/office/word/2012/wordml" xmlns:w16cex="http://schemas.microsoft.com/office/word/2018/wordml/cex" xmlns:w16cid="http://schemas.microsoft.com/office/word/2016/wordml/cid" xmlns:w16="http://schemas.microsoft.com/office/word/2018/wordml" xmlns:w16sdtdh="http://schemas.microsoft.com/office/word/2020/wordml/sdtdatahash" xmlns:w16se="http://schemas.microsoft.com/office/word/2015/wordml/symex" xmlns:wpg="http://schemas.microsoft.com/office/word/2010/wordprocessingGroup" xmlns:wpi="http://schemas.microsoft.com/office/word/2010/wordprocessingInk" xmlns:wne="http://schemas.microsoft.com/office/word/2006/wordml" xmlns:wps="http://schemas.microsoft.com/office/word/2010/wordprocessingShape" mc:Ignorable="w14 w15 w16se w16cid w16 w16cex w16sdtdh wp14">
   <w:abstractNum w:abstractNumId="0" w15:restartNumberingAfterBreak="0">
-    <w:nsid w:val="4AFC5EF0"/>
+    <w:nsid w:val="0B3179BB"/>
     <w:multiLevelType w:val="hybridMultilevel"/>
-    <w:tmpl w:val="26C00A3A"/>
-    <w:lvl w:ilvl="0" w:tplc="0409000F">
+    <w:tmpl w:val="AF6A128A"/>
+    <w:lvl w:ilvl="0" w:tplc="CFC67180">
       <w:start w:val="1"/>
       <w:numFmt w:val="decimal"/>
       <w:lvlText w:val="%1."/>
       <w:lvlJc w:val="left"/>
       <w:pPr>
-        <w:ind w:left="720" w:hanging="360"/>
+        <w:ind w:left="1080" w:hanging="360"/>
       </w:pPr>
       <w:rPr>
         <w:rFonts w:hint="default"/>
@@ -2965,7 +4505,7 @@
       <w:lvlText w:val="%2."/>
       <w:lvlJc w:val="left"/>
       <w:pPr>
-        <w:ind w:left="1440" w:hanging="360"/>
+        <w:ind w:left="1800" w:hanging="360"/>
       </w:pPr>
     </w:lvl>
     <w:lvl w:ilvl="2" w:tplc="0409001B" w:tentative="1">
@@ -2974,7 +4514,7 @@
       <w:lvlText w:val="%3."/>
       <w:lvlJc w:val="right"/>
       <w:pPr>
-        <w:ind w:left="2160" w:hanging="180"/>
+        <w:ind w:left="2520" w:hanging="180"/>
       </w:pPr>
     </w:lvl>
     <w:lvl w:ilvl="3" w:tplc="0409000F" w:tentative="1">
@@ -2983,7 +4523,7 @@
       <w:lvlText w:val="%4."/>
       <w:lvlJc w:val="left"/>
       <w:pPr>
-        <w:ind w:left="2880" w:hanging="360"/>
+        <w:ind w:left="3240" w:hanging="360"/>
       </w:pPr>
     </w:lvl>
     <w:lvl w:ilvl="4" w:tplc="04090019" w:tentative="1">
@@ -2992,7 +4532,7 @@
       <w:lvlText w:val="%5."/>
       <w:lvlJc w:val="left"/>
       <w:pPr>
-        <w:ind w:left="3600" w:hanging="360"/>
+        <w:ind w:left="3960" w:hanging="360"/>
       </w:pPr>
     </w:lvl>
     <w:lvl w:ilvl="5" w:tplc="0409001B" w:tentative="1">
@@ -3001,7 +4541,7 @@
       <w:lvlText w:val="%6."/>
       <w:lvlJc w:val="right"/>
       <w:pPr>
-        <w:ind w:left="4320" w:hanging="180"/>
+        <w:ind w:left="4680" w:hanging="180"/>
       </w:pPr>
     </w:lvl>
     <w:lvl w:ilvl="6" w:tplc="0409000F" w:tentative="1">
@@ -3010,7 +4550,7 @@
       <w:lvlText w:val="%7."/>
       <w:lvlJc w:val="left"/>
       <w:pPr>
-        <w:ind w:left="5040" w:hanging="360"/>
+        <w:ind w:left="5400" w:hanging="360"/>
       </w:pPr>
     </w:lvl>
     <w:lvl w:ilvl="7" w:tplc="04090019" w:tentative="1">
@@ -3019,7 +4559,7 @@
       <w:lvlText w:val="%8."/>
       <w:lvlJc w:val="left"/>
       <w:pPr>
-        <w:ind w:left="5760" w:hanging="360"/>
+        <w:ind w:left="6120" w:hanging="360"/>
       </w:pPr>
     </w:lvl>
     <w:lvl w:ilvl="8" w:tplc="0409001B" w:tentative="1">
@@ -3028,11 +4568,380 @@
       <w:lvlText w:val="%9."/>
       <w:lvlJc w:val="right"/>
       <w:pPr>
+        <w:ind w:left="6840" w:hanging="180"/>
+      </w:pPr>
+    </w:lvl>
+  </w:abstractNum>
+  <w:abstractNum w:abstractNumId="1" w15:restartNumberingAfterBreak="0">
+    <w:nsid w:val="1FD313D7"/>
+    <w:multiLevelType w:val="hybridMultilevel"/>
+    <w:tmpl w:val="7CF67698"/>
+    <w:lvl w:ilvl="0" w:tplc="0409000F">
+      <w:start w:val="1"/>
+      <w:numFmt w:val="decimal"/>
+      <w:lvlText w:val="%1."/>
+      <w:lvlJc w:val="left"/>
+      <w:pPr>
+        <w:ind w:left="720" w:hanging="360"/>
+      </w:pPr>
+      <w:rPr>
+        <w:rFonts w:hint="default"/>
+      </w:rPr>
+    </w:lvl>
+    <w:lvl w:ilvl="1" w:tplc="04090019" w:tentative="1">
+      <w:start w:val="1"/>
+      <w:numFmt w:val="lowerLetter"/>
+      <w:lvlText w:val="%2."/>
+      <w:lvlJc w:val="left"/>
+      <w:pPr>
+        <w:ind w:left="1440" w:hanging="360"/>
+      </w:pPr>
+    </w:lvl>
+    <w:lvl w:ilvl="2" w:tplc="0409001B" w:tentative="1">
+      <w:start w:val="1"/>
+      <w:numFmt w:val="lowerRoman"/>
+      <w:lvlText w:val="%3."/>
+      <w:lvlJc w:val="right"/>
+      <w:pPr>
+        <w:ind w:left="2160" w:hanging="180"/>
+      </w:pPr>
+    </w:lvl>
+    <w:lvl w:ilvl="3" w:tplc="0409000F" w:tentative="1">
+      <w:start w:val="1"/>
+      <w:numFmt w:val="decimal"/>
+      <w:lvlText w:val="%4."/>
+      <w:lvlJc w:val="left"/>
+      <w:pPr>
+        <w:ind w:left="2880" w:hanging="360"/>
+      </w:pPr>
+    </w:lvl>
+    <w:lvl w:ilvl="4" w:tplc="04090019" w:tentative="1">
+      <w:start w:val="1"/>
+      <w:numFmt w:val="lowerLetter"/>
+      <w:lvlText w:val="%5."/>
+      <w:lvlJc w:val="left"/>
+      <w:pPr>
+        <w:ind w:left="3600" w:hanging="360"/>
+      </w:pPr>
+    </w:lvl>
+    <w:lvl w:ilvl="5" w:tplc="0409001B" w:tentative="1">
+      <w:start w:val="1"/>
+      <w:numFmt w:val="lowerRoman"/>
+      <w:lvlText w:val="%6."/>
+      <w:lvlJc w:val="right"/>
+      <w:pPr>
+        <w:ind w:left="4320" w:hanging="180"/>
+      </w:pPr>
+    </w:lvl>
+    <w:lvl w:ilvl="6" w:tplc="0409000F" w:tentative="1">
+      <w:start w:val="1"/>
+      <w:numFmt w:val="decimal"/>
+      <w:lvlText w:val="%7."/>
+      <w:lvlJc w:val="left"/>
+      <w:pPr>
+        <w:ind w:left="5040" w:hanging="360"/>
+      </w:pPr>
+    </w:lvl>
+    <w:lvl w:ilvl="7" w:tplc="04090019" w:tentative="1">
+      <w:start w:val="1"/>
+      <w:numFmt w:val="lowerLetter"/>
+      <w:lvlText w:val="%8."/>
+      <w:lvlJc w:val="left"/>
+      <w:pPr>
+        <w:ind w:left="5760" w:hanging="360"/>
+      </w:pPr>
+    </w:lvl>
+    <w:lvl w:ilvl="8" w:tplc="0409001B" w:tentative="1">
+      <w:start w:val="1"/>
+      <w:numFmt w:val="lowerRoman"/>
+      <w:lvlText w:val="%9."/>
+      <w:lvlJc w:val="right"/>
+      <w:pPr>
+        <w:ind w:left="6480" w:hanging="180"/>
+      </w:pPr>
+    </w:lvl>
+  </w:abstractNum>
+  <w:abstractNum w:abstractNumId="2" w15:restartNumberingAfterBreak="0">
+    <w:nsid w:val="268D17E9"/>
+    <w:multiLevelType w:val="hybridMultilevel"/>
+    <w:tmpl w:val="0ED0A69C"/>
+    <w:lvl w:ilvl="0" w:tplc="0409000F">
+      <w:start w:val="1"/>
+      <w:numFmt w:val="decimal"/>
+      <w:lvlText w:val="%1."/>
+      <w:lvlJc w:val="left"/>
+      <w:pPr>
+        <w:ind w:left="720" w:hanging="360"/>
+      </w:pPr>
+      <w:rPr>
+        <w:rFonts w:hint="default"/>
+      </w:rPr>
+    </w:lvl>
+    <w:lvl w:ilvl="1" w:tplc="04090019" w:tentative="1">
+      <w:start w:val="1"/>
+      <w:numFmt w:val="lowerLetter"/>
+      <w:lvlText w:val="%2."/>
+      <w:lvlJc w:val="left"/>
+      <w:pPr>
+        <w:ind w:left="1440" w:hanging="360"/>
+      </w:pPr>
+    </w:lvl>
+    <w:lvl w:ilvl="2" w:tplc="0409001B" w:tentative="1">
+      <w:start w:val="1"/>
+      <w:numFmt w:val="lowerRoman"/>
+      <w:lvlText w:val="%3."/>
+      <w:lvlJc w:val="right"/>
+      <w:pPr>
+        <w:ind w:left="2160" w:hanging="180"/>
+      </w:pPr>
+    </w:lvl>
+    <w:lvl w:ilvl="3" w:tplc="0409000F" w:tentative="1">
+      <w:start w:val="1"/>
+      <w:numFmt w:val="decimal"/>
+      <w:lvlText w:val="%4."/>
+      <w:lvlJc w:val="left"/>
+      <w:pPr>
+        <w:ind w:left="2880" w:hanging="360"/>
+      </w:pPr>
+    </w:lvl>
+    <w:lvl w:ilvl="4" w:tplc="04090019" w:tentative="1">
+      <w:start w:val="1"/>
+      <w:numFmt w:val="lowerLetter"/>
+      <w:lvlText w:val="%5."/>
+      <w:lvlJc w:val="left"/>
+      <w:pPr>
+        <w:ind w:left="3600" w:hanging="360"/>
+      </w:pPr>
+    </w:lvl>
+    <w:lvl w:ilvl="5" w:tplc="0409001B" w:tentative="1">
+      <w:start w:val="1"/>
+      <w:numFmt w:val="lowerRoman"/>
+      <w:lvlText w:val="%6."/>
+      <w:lvlJc w:val="right"/>
+      <w:pPr>
+        <w:ind w:left="4320" w:hanging="180"/>
+      </w:pPr>
+    </w:lvl>
+    <w:lvl w:ilvl="6" w:tplc="0409000F" w:tentative="1">
+      <w:start w:val="1"/>
+      <w:numFmt w:val="decimal"/>
+      <w:lvlText w:val="%7."/>
+      <w:lvlJc w:val="left"/>
+      <w:pPr>
+        <w:ind w:left="5040" w:hanging="360"/>
+      </w:pPr>
+    </w:lvl>
+    <w:lvl w:ilvl="7" w:tplc="04090019" w:tentative="1">
+      <w:start w:val="1"/>
+      <w:numFmt w:val="lowerLetter"/>
+      <w:lvlText w:val="%8."/>
+      <w:lvlJc w:val="left"/>
+      <w:pPr>
+        <w:ind w:left="5760" w:hanging="360"/>
+      </w:pPr>
+    </w:lvl>
+    <w:lvl w:ilvl="8" w:tplc="0409001B" w:tentative="1">
+      <w:start w:val="1"/>
+      <w:numFmt w:val="lowerRoman"/>
+      <w:lvlText w:val="%9."/>
+      <w:lvlJc w:val="right"/>
+      <w:pPr>
+        <w:ind w:left="6480" w:hanging="180"/>
+      </w:pPr>
+    </w:lvl>
+  </w:abstractNum>
+  <w:abstractNum w:abstractNumId="3" w15:restartNumberingAfterBreak="0">
+    <w:nsid w:val="4AFC5EF0"/>
+    <w:multiLevelType w:val="hybridMultilevel"/>
+    <w:tmpl w:val="26C00A3A"/>
+    <w:lvl w:ilvl="0" w:tplc="0409000F">
+      <w:start w:val="1"/>
+      <w:numFmt w:val="decimal"/>
+      <w:lvlText w:val="%1."/>
+      <w:lvlJc w:val="left"/>
+      <w:pPr>
+        <w:ind w:left="720" w:hanging="360"/>
+      </w:pPr>
+      <w:rPr>
+        <w:rFonts w:hint="default"/>
+        <w:b w:val="0"/>
+      </w:rPr>
+    </w:lvl>
+    <w:lvl w:ilvl="1" w:tplc="04090019" w:tentative="1">
+      <w:start w:val="1"/>
+      <w:numFmt w:val="lowerLetter"/>
+      <w:lvlText w:val="%2."/>
+      <w:lvlJc w:val="left"/>
+      <w:pPr>
+        <w:ind w:left="1440" w:hanging="360"/>
+      </w:pPr>
+    </w:lvl>
+    <w:lvl w:ilvl="2" w:tplc="0409001B" w:tentative="1">
+      <w:start w:val="1"/>
+      <w:numFmt w:val="lowerRoman"/>
+      <w:lvlText w:val="%3."/>
+      <w:lvlJc w:val="right"/>
+      <w:pPr>
+        <w:ind w:left="2160" w:hanging="180"/>
+      </w:pPr>
+    </w:lvl>
+    <w:lvl w:ilvl="3" w:tplc="0409000F" w:tentative="1">
+      <w:start w:val="1"/>
+      <w:numFmt w:val="decimal"/>
+      <w:lvlText w:val="%4."/>
+      <w:lvlJc w:val="left"/>
+      <w:pPr>
+        <w:ind w:left="2880" w:hanging="360"/>
+      </w:pPr>
+    </w:lvl>
+    <w:lvl w:ilvl="4" w:tplc="04090019" w:tentative="1">
+      <w:start w:val="1"/>
+      <w:numFmt w:val="lowerLetter"/>
+      <w:lvlText w:val="%5."/>
+      <w:lvlJc w:val="left"/>
+      <w:pPr>
+        <w:ind w:left="3600" w:hanging="360"/>
+      </w:pPr>
+    </w:lvl>
+    <w:lvl w:ilvl="5" w:tplc="0409001B" w:tentative="1">
+      <w:start w:val="1"/>
+      <w:numFmt w:val="lowerRoman"/>
+      <w:lvlText w:val="%6."/>
+      <w:lvlJc w:val="right"/>
+      <w:pPr>
+        <w:ind w:left="4320" w:hanging="180"/>
+      </w:pPr>
+    </w:lvl>
+    <w:lvl w:ilvl="6" w:tplc="0409000F" w:tentative="1">
+      <w:start w:val="1"/>
+      <w:numFmt w:val="decimal"/>
+      <w:lvlText w:val="%7."/>
+      <w:lvlJc w:val="left"/>
+      <w:pPr>
+        <w:ind w:left="5040" w:hanging="360"/>
+      </w:pPr>
+    </w:lvl>
+    <w:lvl w:ilvl="7" w:tplc="04090019" w:tentative="1">
+      <w:start w:val="1"/>
+      <w:numFmt w:val="lowerLetter"/>
+      <w:lvlText w:val="%8."/>
+      <w:lvlJc w:val="left"/>
+      <w:pPr>
+        <w:ind w:left="5760" w:hanging="360"/>
+      </w:pPr>
+    </w:lvl>
+    <w:lvl w:ilvl="8" w:tplc="0409001B" w:tentative="1">
+      <w:start w:val="1"/>
+      <w:numFmt w:val="lowerRoman"/>
+      <w:lvlText w:val="%9."/>
+      <w:lvlJc w:val="right"/>
+      <w:pPr>
+        <w:ind w:left="6480" w:hanging="180"/>
+      </w:pPr>
+    </w:lvl>
+  </w:abstractNum>
+  <w:abstractNum w:abstractNumId="4" w15:restartNumberingAfterBreak="0">
+    <w:nsid w:val="506D2CD2"/>
+    <w:multiLevelType w:val="hybridMultilevel"/>
+    <w:tmpl w:val="3A949370"/>
+    <w:lvl w:ilvl="0" w:tplc="0409000F">
+      <w:start w:val="1"/>
+      <w:numFmt w:val="decimal"/>
+      <w:lvlText w:val="%1."/>
+      <w:lvlJc w:val="left"/>
+      <w:pPr>
+        <w:ind w:left="720" w:hanging="360"/>
+      </w:pPr>
+      <w:rPr>
+        <w:rFonts w:hint="default"/>
+      </w:rPr>
+    </w:lvl>
+    <w:lvl w:ilvl="1" w:tplc="04090019" w:tentative="1">
+      <w:start w:val="1"/>
+      <w:numFmt w:val="lowerLetter"/>
+      <w:lvlText w:val="%2."/>
+      <w:lvlJc w:val="left"/>
+      <w:pPr>
+        <w:ind w:left="1440" w:hanging="360"/>
+      </w:pPr>
+    </w:lvl>
+    <w:lvl w:ilvl="2" w:tplc="0409001B" w:tentative="1">
+      <w:start w:val="1"/>
+      <w:numFmt w:val="lowerRoman"/>
+      <w:lvlText w:val="%3."/>
+      <w:lvlJc w:val="right"/>
+      <w:pPr>
+        <w:ind w:left="2160" w:hanging="180"/>
+      </w:pPr>
+    </w:lvl>
+    <w:lvl w:ilvl="3" w:tplc="0409000F" w:tentative="1">
+      <w:start w:val="1"/>
+      <w:numFmt w:val="decimal"/>
+      <w:lvlText w:val="%4."/>
+      <w:lvlJc w:val="left"/>
+      <w:pPr>
+        <w:ind w:left="2880" w:hanging="360"/>
+      </w:pPr>
+    </w:lvl>
+    <w:lvl w:ilvl="4" w:tplc="04090019" w:tentative="1">
+      <w:start w:val="1"/>
+      <w:numFmt w:val="lowerLetter"/>
+      <w:lvlText w:val="%5."/>
+      <w:lvlJc w:val="left"/>
+      <w:pPr>
+        <w:ind w:left="3600" w:hanging="360"/>
+      </w:pPr>
+    </w:lvl>
+    <w:lvl w:ilvl="5" w:tplc="0409001B" w:tentative="1">
+      <w:start w:val="1"/>
+      <w:numFmt w:val="lowerRoman"/>
+      <w:lvlText w:val="%6."/>
+      <w:lvlJc w:val="right"/>
+      <w:pPr>
+        <w:ind w:left="4320" w:hanging="180"/>
+      </w:pPr>
+    </w:lvl>
+    <w:lvl w:ilvl="6" w:tplc="0409000F" w:tentative="1">
+      <w:start w:val="1"/>
+      <w:numFmt w:val="decimal"/>
+      <w:lvlText w:val="%7."/>
+      <w:lvlJc w:val="left"/>
+      <w:pPr>
+        <w:ind w:left="5040" w:hanging="360"/>
+      </w:pPr>
+    </w:lvl>
+    <w:lvl w:ilvl="7" w:tplc="04090019" w:tentative="1">
+      <w:start w:val="1"/>
+      <w:numFmt w:val="lowerLetter"/>
+      <w:lvlText w:val="%8."/>
+      <w:lvlJc w:val="left"/>
+      <w:pPr>
+        <w:ind w:left="5760" w:hanging="360"/>
+      </w:pPr>
+    </w:lvl>
+    <w:lvl w:ilvl="8" w:tplc="0409001B" w:tentative="1">
+      <w:start w:val="1"/>
+      <w:numFmt w:val="lowerRoman"/>
+      <w:lvlText w:val="%9."/>
+      <w:lvlJc w:val="right"/>
+      <w:pPr>
         <w:ind w:left="6480" w:hanging="180"/>
       </w:pPr>
     </w:lvl>
   </w:abstractNum>
   <w:num w:numId="1" w16cid:durableId="2028603695">
+    <w:abstractNumId w:val="3"/>
+  </w:num>
+  <w:num w:numId="2" w16cid:durableId="1825583840">
+    <w:abstractNumId w:val="2"/>
+  </w:num>
+  <w:num w:numId="3" w16cid:durableId="1759520170">
+    <w:abstractNumId w:val="4"/>
+  </w:num>
+  <w:num w:numId="4" w16cid:durableId="687604463">
+    <w:abstractNumId w:val="1"/>
+  </w:num>
+  <w:num w:numId="5" w16cid:durableId="1739940742">
     <w:abstractNumId w:val="0"/>
   </w:num>
 </w:numbering>

</xml_diff>